<commit_message>
some bug fixes, added postman documentation + formatting
</commit_message>
<xml_diff>
--- a/db Docs.docx
+++ b/db Docs.docx
@@ -11,6 +11,7 @@
         </w:numPr>
         <w:bidi w:val="1"/>
         <w:spacing w:lineRule="auto" w:line="240" w:beforeAutospacing="1" w:afterAutospacing="1"/>
+        <w:ind w:hanging="0" w:left="0"/>
         <w:jc w:val="left"/>
         <w:outlineLvl w:val="0"/>
         <w:rPr>
@@ -70,6 +71,7 @@
           <w:numId w:val="0"/>
         </w:numPr>
         <w:spacing w:lineRule="auto" w:line="240" w:beforeAutospacing="1" w:afterAutospacing="1"/>
+        <w:ind w:hanging="0" w:left="0"/>
         <w:jc w:val="right"/>
         <w:outlineLvl w:val="1"/>
         <w:rPr>
@@ -189,15 +191,11 @@
               <wp:inline distT="0" distB="0" distL="0" distR="0">
                 <wp:extent cx="5943600" cy="19050"/>
                 <wp:effectExtent l="0" t="0" r="0" b="0"/>
-                <wp:docPr id="1" name=""/>
+                <wp:docPr id="1" name="Shape1"/>
                 <a:graphic xmlns:a="http://schemas.openxmlformats.org/drawingml/2006/main">
                   <a:graphicData uri="http://schemas.microsoft.com/office/word/2010/wordprocessingShape">
                     <wps:wsp>
                       <wps:cNvSpPr/>
-                      <wps:nvSpPr>
-                        <wps:cNvPr id="2" name=""/>
-                        <wps:cNvSpPr/>
-                      </wps:nvSpPr>
                       <wps:spPr>
                         <a:xfrm>
                           <a:off x="0" y="0"/>
@@ -213,6 +211,12 @@
                           <a:noFill/>
                         </a:ln>
                       </wps:spPr>
+                      <wps:style>
+                        <a:lnRef idx="0"/>
+                        <a:fillRef idx="0"/>
+                        <a:effectRef idx="0"/>
+                        <a:fontRef idx="minor"/>
+                      </wps:style>
                       <wps:bodyPr/>
                     </wps:wsp>
                   </a:graphicData>
@@ -225,10 +229,10 @@
           </mc:Choice>
           <mc:Fallback>
             <w:pict>
-              <v:rect id="shape_0" fillcolor="#a0a0a0" stroked="f" o:allowincell="f" style="position:absolute;margin-left:0pt;margin-top:-1.55pt;width:467.95pt;height:1.45pt;mso-wrap-style:none;v-text-anchor:middle;mso-position-horizontal:right;mso-position-vertical:top">
+              <v:rect id="shape_0" ID="Shape1" path="m0,0l-2147483645,0l-2147483645,-2147483646l0,-2147483646xe" fillcolor="#a0a0a0" stroked="f" o:allowincell="f" style="position:absolute;margin-left:0pt;margin-top:-1.55pt;width:467.95pt;height:1.45pt;mso-wrap-style:none;v-text-anchor:middle;mso-position-vertical:top">
                 <v:fill o:detectmouseclick="t" type="solid" color2="#5f5f5f"/>
                 <v:stroke color="#3465a4" joinstyle="round" endcap="flat"/>
-                <w10:wrap type="topAndBottom"/>
+                <w10:wrap type="square"/>
               </v:rect>
             </w:pict>
           </mc:Fallback>
@@ -243,6 +247,7 @@
           <w:numId w:val="0"/>
         </w:numPr>
         <w:spacing w:lineRule="auto" w:line="240" w:beforeAutospacing="1" w:afterAutospacing="1"/>
+        <w:ind w:hanging="0" w:left="0"/>
         <w:jc w:val="right"/>
         <w:outlineLvl w:val="1"/>
         <w:rPr>
@@ -275,6 +280,7 @@
           <w:numId w:val="0"/>
         </w:numPr>
         <w:spacing w:lineRule="auto" w:line="240" w:beforeAutospacing="1" w:afterAutospacing="1"/>
+        <w:ind w:hanging="0" w:left="0"/>
         <w:outlineLvl w:val="2"/>
         <w:rPr>
           <w:rFonts w:ascii="Times New Roman" w:hAnsi="Times New Roman" w:eastAsia="Times New Roman" w:cs="B Titr"/>
@@ -386,6 +392,7 @@
         </w:numPr>
         <w:bidi w:val="1"/>
         <w:spacing w:lineRule="auto" w:line="240" w:beforeAutospacing="1" w:afterAutospacing="1"/>
+        <w:ind w:hanging="0" w:left="0"/>
         <w:jc w:val="left"/>
         <w:outlineLvl w:val="3"/>
         <w:rPr>
@@ -928,15 +935,11 @@
               <wp:inline distT="0" distB="0" distL="0" distR="0">
                 <wp:extent cx="5943600" cy="19050"/>
                 <wp:effectExtent l="0" t="0" r="0" b="0"/>
-                <wp:docPr id="3" name=""/>
+                <wp:docPr id="2" name="Shape2"/>
                 <a:graphic xmlns:a="http://schemas.openxmlformats.org/drawingml/2006/main">
                   <a:graphicData uri="http://schemas.microsoft.com/office/word/2010/wordprocessingShape">
                     <wps:wsp>
                       <wps:cNvSpPr/>
-                      <wps:nvSpPr>
-                        <wps:cNvPr id="4" name=""/>
-                        <wps:cNvSpPr/>
-                      </wps:nvSpPr>
                       <wps:spPr>
                         <a:xfrm>
                           <a:off x="0" y="0"/>
@@ -952,6 +955,12 @@
                           <a:noFill/>
                         </a:ln>
                       </wps:spPr>
+                      <wps:style>
+                        <a:lnRef idx="0"/>
+                        <a:fillRef idx="0"/>
+                        <a:effectRef idx="0"/>
+                        <a:fontRef idx="minor"/>
+                      </wps:style>
                       <wps:bodyPr/>
                     </wps:wsp>
                   </a:graphicData>
@@ -964,10 +973,10 @@
           </mc:Choice>
           <mc:Fallback>
             <w:pict>
-              <v:rect id="shape_0" fillcolor="#a0a0a0" stroked="f" o:allowincell="f" style="position:absolute;margin-left:0pt;margin-top:-1.55pt;width:467.95pt;height:1.45pt;mso-wrap-style:none;v-text-anchor:middle;mso-position-horizontal:left;mso-position-vertical:top">
+              <v:rect id="shape_0" ID="Shape2" path="m0,0l-2147483645,0l-2147483645,-2147483646l0,-2147483646xe" fillcolor="#a0a0a0" stroked="f" o:allowincell="f" style="position:absolute;margin-left:0pt;margin-top:-1.55pt;width:467.95pt;height:1.45pt;mso-wrap-style:none;v-text-anchor:middle;mso-position-vertical:top">
                 <v:fill o:detectmouseclick="t" type="solid" color2="#5f5f5f"/>
                 <v:stroke color="#3465a4" joinstyle="round" endcap="flat"/>
-                <w10:wrap type="topAndBottom"/>
+                <w10:wrap type="square"/>
               </v:rect>
             </w:pict>
           </mc:Fallback>
@@ -982,6 +991,7 @@
           <w:numId w:val="0"/>
         </w:numPr>
         <w:spacing w:lineRule="auto" w:line="240" w:beforeAutospacing="1" w:afterAutospacing="1"/>
+        <w:ind w:hanging="0" w:left="0"/>
         <w:outlineLvl w:val="2"/>
         <w:rPr>
           <w:rFonts w:ascii="Times New Roman" w:hAnsi="Times New Roman" w:eastAsia="Times New Roman" w:cs="B Titr"/>
@@ -1093,6 +1103,7 @@
         </w:numPr>
         <w:bidi w:val="1"/>
         <w:spacing w:lineRule="auto" w:line="240" w:beforeAutospacing="1" w:afterAutospacing="1"/>
+        <w:ind w:hanging="0" w:left="0"/>
         <w:jc w:val="left"/>
         <w:outlineLvl w:val="3"/>
         <w:rPr>
@@ -1821,15 +1832,11 @@
               <wp:inline distT="0" distB="0" distL="0" distR="0">
                 <wp:extent cx="5943600" cy="19050"/>
                 <wp:effectExtent l="0" t="0" r="0" b="0"/>
-                <wp:docPr id="5" name=""/>
+                <wp:docPr id="3" name="Shape3"/>
                 <a:graphic xmlns:a="http://schemas.openxmlformats.org/drawingml/2006/main">
                   <a:graphicData uri="http://schemas.microsoft.com/office/word/2010/wordprocessingShape">
                     <wps:wsp>
                       <wps:cNvSpPr/>
-                      <wps:nvSpPr>
-                        <wps:cNvPr id="6" name=""/>
-                        <wps:cNvSpPr/>
-                      </wps:nvSpPr>
                       <wps:spPr>
                         <a:xfrm>
                           <a:off x="0" y="0"/>
@@ -1845,6 +1852,12 @@
                           <a:noFill/>
                         </a:ln>
                       </wps:spPr>
+                      <wps:style>
+                        <a:lnRef idx="0"/>
+                        <a:fillRef idx="0"/>
+                        <a:effectRef idx="0"/>
+                        <a:fontRef idx="minor"/>
+                      </wps:style>
                       <wps:bodyPr/>
                     </wps:wsp>
                   </a:graphicData>
@@ -1857,10 +1870,10 @@
           </mc:Choice>
           <mc:Fallback>
             <w:pict>
-              <v:rect id="shape_0" fillcolor="#a0a0a0" stroked="f" o:allowincell="f" style="position:absolute;margin-left:0pt;margin-top:-1.55pt;width:467.95pt;height:1.45pt;mso-wrap-style:none;v-text-anchor:middle;mso-position-horizontal:left;mso-position-vertical:top">
+              <v:rect id="shape_0" ID="Shape3" path="m0,0l-2147483645,0l-2147483645,-2147483646l0,-2147483646xe" fillcolor="#a0a0a0" stroked="f" o:allowincell="f" style="position:absolute;margin-left:0pt;margin-top:-1.55pt;width:467.95pt;height:1.45pt;mso-wrap-style:none;v-text-anchor:middle;mso-position-vertical:top">
                 <v:fill o:detectmouseclick="t" type="solid" color2="#5f5f5f"/>
                 <v:stroke color="#3465a4" joinstyle="round" endcap="flat"/>
-                <w10:wrap type="topAndBottom"/>
+                <w10:wrap type="square"/>
               </v:rect>
             </w:pict>
           </mc:Fallback>
@@ -1875,6 +1888,7 @@
           <w:numId w:val="0"/>
         </w:numPr>
         <w:spacing w:lineRule="auto" w:line="240" w:beforeAutospacing="1" w:afterAutospacing="1"/>
+        <w:ind w:hanging="0" w:left="0"/>
         <w:outlineLvl w:val="2"/>
         <w:rPr>
           <w:rFonts w:ascii="Times New Roman" w:hAnsi="Times New Roman" w:eastAsia="Times New Roman" w:cs="B Titr"/>
@@ -1986,6 +2000,7 @@
         </w:numPr>
         <w:bidi w:val="1"/>
         <w:spacing w:lineRule="auto" w:line="240" w:beforeAutospacing="1" w:afterAutospacing="1"/>
+        <w:ind w:hanging="0" w:left="0"/>
         <w:jc w:val="left"/>
         <w:outlineLvl w:val="3"/>
         <w:rPr>
@@ -2224,15 +2239,11 @@
               <wp:inline distT="0" distB="0" distL="0" distR="0">
                 <wp:extent cx="5943600" cy="19050"/>
                 <wp:effectExtent l="0" t="0" r="0" b="0"/>
-                <wp:docPr id="7" name=""/>
+                <wp:docPr id="4" name="Shape4"/>
                 <a:graphic xmlns:a="http://schemas.openxmlformats.org/drawingml/2006/main">
                   <a:graphicData uri="http://schemas.microsoft.com/office/word/2010/wordprocessingShape">
                     <wps:wsp>
                       <wps:cNvSpPr/>
-                      <wps:nvSpPr>
-                        <wps:cNvPr id="8" name=""/>
-                        <wps:cNvSpPr/>
-                      </wps:nvSpPr>
                       <wps:spPr>
                         <a:xfrm>
                           <a:off x="0" y="0"/>
@@ -2248,6 +2259,12 @@
                           <a:noFill/>
                         </a:ln>
                       </wps:spPr>
+                      <wps:style>
+                        <a:lnRef idx="0"/>
+                        <a:fillRef idx="0"/>
+                        <a:effectRef idx="0"/>
+                        <a:fontRef idx="minor"/>
+                      </wps:style>
                       <wps:bodyPr/>
                     </wps:wsp>
                   </a:graphicData>
@@ -2260,10 +2277,10 @@
           </mc:Choice>
           <mc:Fallback>
             <w:pict>
-              <v:rect id="shape_0" fillcolor="#a0a0a0" stroked="f" o:allowincell="f" style="position:absolute;margin-left:0pt;margin-top:-1.55pt;width:467.95pt;height:1.45pt;mso-wrap-style:none;v-text-anchor:middle;mso-position-horizontal:left;mso-position-vertical:top">
+              <v:rect id="shape_0" ID="Shape4" path="m0,0l-2147483645,0l-2147483645,-2147483646l0,-2147483646xe" fillcolor="#a0a0a0" stroked="f" o:allowincell="f" style="position:absolute;margin-left:0pt;margin-top:-1.55pt;width:467.95pt;height:1.45pt;mso-wrap-style:none;v-text-anchor:middle;mso-position-vertical:top">
                 <v:fill o:detectmouseclick="t" type="solid" color2="#5f5f5f"/>
                 <v:stroke color="#3465a4" joinstyle="round" endcap="flat"/>
-                <w10:wrap type="topAndBottom"/>
+                <w10:wrap type="square"/>
               </v:rect>
             </w:pict>
           </mc:Fallback>
@@ -2278,6 +2295,7 @@
           <w:numId w:val="0"/>
         </w:numPr>
         <w:spacing w:lineRule="auto" w:line="240" w:beforeAutospacing="1" w:afterAutospacing="1"/>
+        <w:ind w:hanging="0" w:left="0"/>
         <w:outlineLvl w:val="2"/>
         <w:rPr>
           <w:rFonts w:ascii="Times New Roman" w:hAnsi="Times New Roman" w:eastAsia="Times New Roman" w:cs="B Titr"/>
@@ -2389,6 +2407,7 @@
         </w:numPr>
         <w:bidi w:val="1"/>
         <w:spacing w:lineRule="auto" w:line="240" w:beforeAutospacing="1" w:afterAutospacing="1"/>
+        <w:ind w:hanging="0" w:left="0"/>
         <w:jc w:val="left"/>
         <w:outlineLvl w:val="3"/>
         <w:rPr>
@@ -2676,15 +2695,11 @@
               <wp:inline distT="0" distB="0" distL="0" distR="0">
                 <wp:extent cx="5943600" cy="19050"/>
                 <wp:effectExtent l="0" t="0" r="0" b="0"/>
-                <wp:docPr id="9" name=""/>
+                <wp:docPr id="5" name="Shape5"/>
                 <a:graphic xmlns:a="http://schemas.openxmlformats.org/drawingml/2006/main">
                   <a:graphicData uri="http://schemas.microsoft.com/office/word/2010/wordprocessingShape">
                     <wps:wsp>
                       <wps:cNvSpPr/>
-                      <wps:nvSpPr>
-                        <wps:cNvPr id="10" name=""/>
-                        <wps:cNvSpPr/>
-                      </wps:nvSpPr>
                       <wps:spPr>
                         <a:xfrm>
                           <a:off x="0" y="0"/>
@@ -2700,6 +2715,12 @@
                           <a:noFill/>
                         </a:ln>
                       </wps:spPr>
+                      <wps:style>
+                        <a:lnRef idx="0"/>
+                        <a:fillRef idx="0"/>
+                        <a:effectRef idx="0"/>
+                        <a:fontRef idx="minor"/>
+                      </wps:style>
                       <wps:bodyPr/>
                     </wps:wsp>
                   </a:graphicData>
@@ -2712,10 +2733,10 @@
           </mc:Choice>
           <mc:Fallback>
             <w:pict>
-              <v:rect id="shape_0" fillcolor="#a0a0a0" stroked="f" o:allowincell="f" style="position:absolute;margin-left:0pt;margin-top:-1.55pt;width:467.95pt;height:1.45pt;mso-wrap-style:none;v-text-anchor:middle;mso-position-horizontal:left;mso-position-vertical:top">
+              <v:rect id="shape_0" ID="Shape5" path="m0,0l-2147483645,0l-2147483645,-2147483646l0,-2147483646xe" fillcolor="#a0a0a0" stroked="f" o:allowincell="f" style="position:absolute;margin-left:0pt;margin-top:-1.55pt;width:467.95pt;height:1.45pt;mso-wrap-style:none;v-text-anchor:middle;mso-position-vertical:top">
                 <v:fill o:detectmouseclick="t" type="solid" color2="#5f5f5f"/>
                 <v:stroke color="#3465a4" joinstyle="round" endcap="flat"/>
-                <w10:wrap type="topAndBottom"/>
+                <w10:wrap type="square"/>
               </v:rect>
             </w:pict>
           </mc:Fallback>
@@ -2733,7 +2754,11 @@
         </w:rPr>
       </w:pPr>
       <w:r>
-        <w:rPr/>
+        <w:rPr>
+          <w:rFonts w:eastAsia="Times New Roman" w:cs="B Nazanin" w:ascii="Times New Roman" w:hAnsi="Times New Roman"/>
+          <w:sz w:val="24"/>
+          <w:szCs w:val="24"/>
+        </w:rPr>
       </w:r>
     </w:p>
     <w:p>
@@ -2745,6 +2770,7 @@
         </w:numPr>
         <w:bidi w:val="1"/>
         <w:spacing w:lineRule="auto" w:line="240" w:beforeAutospacing="1" w:afterAutospacing="1"/>
+        <w:ind w:hanging="0" w:left="0"/>
         <w:jc w:val="left"/>
         <w:outlineLvl w:val="1"/>
         <w:rPr>
@@ -2775,6 +2801,7 @@
         </w:numPr>
         <w:bidi w:val="1"/>
         <w:spacing w:lineRule="auto" w:line="240" w:beforeAutospacing="1" w:afterAutospacing="1"/>
+        <w:ind w:hanging="0" w:left="0"/>
         <w:jc w:val="left"/>
         <w:outlineLvl w:val="1"/>
         <w:rPr>
@@ -2818,6 +2845,7 @@
         </w:numPr>
         <w:bidi w:val="1"/>
         <w:spacing w:lineRule="auto" w:line="240" w:beforeAutospacing="1" w:afterAutospacing="1"/>
+        <w:ind w:hanging="0" w:left="0"/>
         <w:jc w:val="left"/>
         <w:outlineLvl w:val="1"/>
         <w:rPr>
@@ -2847,6 +2875,7 @@
           <w:numId w:val="0"/>
         </w:numPr>
         <w:spacing w:lineRule="auto" w:line="240" w:beforeAutospacing="1" w:afterAutospacing="1"/>
+        <w:ind w:hanging="0" w:left="0"/>
         <w:outlineLvl w:val="2"/>
         <w:rPr>
           <w:rFonts w:ascii="Times New Roman" w:hAnsi="Times New Roman" w:eastAsia="Times New Roman" w:cs="B Titr"/>
@@ -3066,6 +3095,7 @@
           <w:numId w:val="0"/>
         </w:numPr>
         <w:spacing w:lineRule="auto" w:line="240" w:beforeAutospacing="1" w:afterAutospacing="1"/>
+        <w:ind w:hanging="0" w:left="0"/>
         <w:outlineLvl w:val="2"/>
         <w:rPr>
           <w:rFonts w:ascii="Times New Roman" w:hAnsi="Times New Roman" w:eastAsia="Times New Roman" w:cs="B Titr"/>
@@ -3217,84 +3247,15 @@
           <w:sz w:val="20"/>
           <w:szCs w:val="20"/>
         </w:rPr>
-        <w:t>POST /events</w:t>
-      </w:r>
-      <w:r>
-        <w:rPr>
-          <w:rFonts w:eastAsia="Times New Roman" w:cs="B Nazanin" w:ascii="Times New Roman" w:hAnsi="Times New Roman"/>
-          <w:sz w:val="24"/>
-          <w:szCs w:val="24"/>
-        </w:rPr>
-        <w:t xml:space="preserve"> → </w:t>
-      </w:r>
-      <w:r>
-        <w:rPr>
-          <w:rFonts w:ascii="Times New Roman" w:hAnsi="Times New Roman" w:eastAsia="Times New Roman" w:cs="B Nazanin"/>
-          <w:sz w:val="24"/>
-          <w:sz w:val="24"/>
-          <w:szCs w:val="24"/>
-          <w:rtl w:val="true"/>
-        </w:rPr>
-        <w:t xml:space="preserve">ایجاد رویداد جدید </w:t>
-      </w:r>
-      <w:r>
-        <w:rPr>
-          <w:rFonts w:eastAsia="Times New Roman" w:cs="B Nazanin" w:ascii="Times New Roman" w:hAnsi="Times New Roman"/>
-          <w:sz w:val="24"/>
-          <w:szCs w:val="24"/>
-          <w:rtl w:val="true"/>
-        </w:rPr>
-        <w:t>(</w:t>
-      </w:r>
-      <w:r>
-        <w:rPr>
-          <w:rFonts w:ascii="Times New Roman" w:hAnsi="Times New Roman" w:eastAsia="Times New Roman" w:cs="B Nazanin"/>
-          <w:sz w:val="24"/>
-          <w:sz w:val="24"/>
-          <w:szCs w:val="24"/>
-          <w:rtl w:val="true"/>
-        </w:rPr>
-        <w:t>نیاز به احراز هویت</w:t>
-      </w:r>
-      <w:r>
-        <w:rPr>
-          <w:rFonts w:eastAsia="Times New Roman" w:cs="B Nazanin" w:ascii="Times New Roman" w:hAnsi="Times New Roman"/>
-          <w:sz w:val="24"/>
-          <w:szCs w:val="24"/>
-          <w:rtl w:val="true"/>
-        </w:rPr>
-        <w:t>)</w:t>
-      </w:r>
-      <w:r>
-        <w:rPr>
-          <w:rFonts w:eastAsia="Times New Roman" w:cs="B Nazanin" w:ascii="Times New Roman" w:hAnsi="Times New Roman"/>
-          <w:sz w:val="24"/>
-          <w:szCs w:val="24"/>
-        </w:rPr>
-        <w:t>.</w:t>
-      </w:r>
-    </w:p>
-    <w:p>
-      <w:pPr>
-        <w:pStyle w:val="Normal"/>
-        <w:numPr>
-          <w:ilvl w:val="0"/>
-          <w:numId w:val="4"/>
-        </w:numPr>
-        <w:spacing w:lineRule="auto" w:line="240" w:before="0" w:after="0"/>
-        <w:rPr>
-          <w:rFonts w:ascii="Times New Roman" w:hAnsi="Times New Roman" w:eastAsia="Times New Roman" w:cs="B Nazanin"/>
-          <w:sz w:val="24"/>
-          <w:szCs w:val="24"/>
-        </w:rPr>
-      </w:pPr>
+        <w:t>POST /events/</w:t>
+      </w:r>
       <w:r>
         <w:rPr>
           <w:rFonts w:eastAsia="Times New Roman" w:cs="B Nazanin" w:ascii="Courier New" w:hAnsi="Courier New"/>
           <w:sz w:val="20"/>
           <w:szCs w:val="20"/>
         </w:rPr>
-        <w:t>PUT /events/:id</w:t>
+        <w:t>create</w:t>
       </w:r>
       <w:r>
         <w:rPr>
@@ -3312,7 +3273,7 @@
           <w:szCs w:val="24"/>
           <w:rtl w:val="true"/>
         </w:rPr>
-        <w:t xml:space="preserve">ویرایش اطلاعات رویداد </w:t>
+        <w:t xml:space="preserve">ایجاد رویداد جدید </w:t>
       </w:r>
       <w:r>
         <w:rPr>
@@ -3331,7 +3292,7 @@
           <w:szCs w:val="24"/>
           <w:rtl w:val="true"/>
         </w:rPr>
-        <w:t>فقط برای برگزارکننده</w:t>
+        <w:t>نیاز به احراز هویت</w:t>
       </w:r>
       <w:r>
         <w:rPr>
@@ -3358,7 +3319,7 @@
           <w:ilvl w:val="0"/>
           <w:numId w:val="4"/>
         </w:numPr>
-        <w:spacing w:lineRule="auto" w:line="240" w:before="0" w:afterAutospacing="1"/>
+        <w:spacing w:lineRule="auto" w:line="240" w:before="0" w:after="0"/>
         <w:rPr>
           <w:rFonts w:ascii="Times New Roman" w:hAnsi="Times New Roman" w:eastAsia="Times New Roman" w:cs="B Nazanin"/>
           <w:sz w:val="24"/>
@@ -3371,6 +3332,83 @@
           <w:sz w:val="20"/>
           <w:szCs w:val="20"/>
         </w:rPr>
+        <w:t>PUT /events/:id</w:t>
+      </w:r>
+      <w:r>
+        <w:rPr>
+          <w:rFonts w:eastAsia="Times New Roman" w:cs="B Nazanin" w:ascii="Times New Roman" w:hAnsi="Times New Roman"/>
+          <w:sz w:val="24"/>
+          <w:szCs w:val="24"/>
+        </w:rPr>
+        <w:t xml:space="preserve"> → </w:t>
+      </w:r>
+      <w:r>
+        <w:rPr>
+          <w:rFonts w:ascii="Times New Roman" w:hAnsi="Times New Roman" w:eastAsia="Times New Roman" w:cs="B Nazanin"/>
+          <w:sz w:val="24"/>
+          <w:sz w:val="24"/>
+          <w:szCs w:val="24"/>
+          <w:rtl w:val="true"/>
+        </w:rPr>
+        <w:t xml:space="preserve">ویرایش اطلاعات رویداد </w:t>
+      </w:r>
+      <w:r>
+        <w:rPr>
+          <w:rFonts w:eastAsia="Times New Roman" w:cs="B Nazanin" w:ascii="Times New Roman" w:hAnsi="Times New Roman"/>
+          <w:sz w:val="24"/>
+          <w:szCs w:val="24"/>
+          <w:rtl w:val="true"/>
+        </w:rPr>
+        <w:t>(</w:t>
+      </w:r>
+      <w:r>
+        <w:rPr>
+          <w:rFonts w:ascii="Times New Roman" w:hAnsi="Times New Roman" w:eastAsia="Times New Roman" w:cs="B Nazanin"/>
+          <w:sz w:val="24"/>
+          <w:sz w:val="24"/>
+          <w:szCs w:val="24"/>
+          <w:rtl w:val="true"/>
+        </w:rPr>
+        <w:t>فقط برای برگزارکننده</w:t>
+      </w:r>
+      <w:r>
+        <w:rPr>
+          <w:rFonts w:eastAsia="Times New Roman" w:cs="B Nazanin" w:ascii="Times New Roman" w:hAnsi="Times New Roman"/>
+          <w:sz w:val="24"/>
+          <w:szCs w:val="24"/>
+          <w:rtl w:val="true"/>
+        </w:rPr>
+        <w:t>)</w:t>
+      </w:r>
+      <w:r>
+        <w:rPr>
+          <w:rFonts w:eastAsia="Times New Roman" w:cs="B Nazanin" w:ascii="Times New Roman" w:hAnsi="Times New Roman"/>
+          <w:sz w:val="24"/>
+          <w:szCs w:val="24"/>
+        </w:rPr>
+        <w:t>.</w:t>
+      </w:r>
+    </w:p>
+    <w:p>
+      <w:pPr>
+        <w:pStyle w:val="Normal"/>
+        <w:numPr>
+          <w:ilvl w:val="0"/>
+          <w:numId w:val="4"/>
+        </w:numPr>
+        <w:spacing w:lineRule="auto" w:line="240" w:before="0" w:afterAutospacing="1"/>
+        <w:rPr>
+          <w:rFonts w:ascii="Times New Roman" w:hAnsi="Times New Roman" w:eastAsia="Times New Roman" w:cs="B Nazanin"/>
+          <w:sz w:val="24"/>
+          <w:szCs w:val="24"/>
+        </w:rPr>
+      </w:pPr>
+      <w:r>
+        <w:rPr>
+          <w:rFonts w:eastAsia="Times New Roman" w:cs="B Nazanin" w:ascii="Courier New" w:hAnsi="Courier New"/>
+          <w:sz w:val="20"/>
+          <w:szCs w:val="20"/>
+        </w:rPr>
         <w:t>DELETE /events/:id</w:t>
       </w:r>
       <w:r>
@@ -3436,6 +3474,7 @@
           <w:numId w:val="0"/>
         </w:numPr>
         <w:spacing w:lineRule="auto" w:line="240" w:beforeAutospacing="1" w:afterAutospacing="1"/>
+        <w:ind w:hanging="0" w:left="0"/>
         <w:outlineLvl w:val="2"/>
         <w:rPr>
           <w:rFonts w:ascii="Times New Roman" w:hAnsi="Times New Roman" w:eastAsia="Times New Roman" w:cs="B Titr"/>
@@ -3652,6 +3691,7 @@
           <w:numId w:val="0"/>
         </w:numPr>
         <w:spacing w:lineRule="auto" w:line="240" w:beforeAutospacing="1" w:afterAutospacing="1"/>
+        <w:ind w:hanging="0" w:left="0"/>
         <w:outlineLvl w:val="2"/>
         <w:rPr>
           <w:rFonts w:ascii="Times New Roman" w:hAnsi="Times New Roman" w:eastAsia="Times New Roman" w:cs="B Titr"/>
@@ -5100,7 +5140,7 @@
   <w:docDefaults>
     <w:rPrDefault>
       <w:rPr>
-        <w:rFonts w:ascii="Calibri" w:hAnsi="Calibri" w:eastAsia="Calibri" w:cs="Arial" w:asciiTheme="minorHAnsi" w:cstheme="minorBidi" w:eastAsiaTheme="minorHAnsi" w:hAnsiTheme="minorHAnsi"/>
+        <w:rFonts w:ascii="Calibri" w:hAnsi="Calibri" w:eastAsia="Calibri" w:cs="" w:asciiTheme="minorHAnsi" w:cstheme="minorBidi" w:eastAsiaTheme="minorHAnsi" w:hAnsiTheme="minorHAnsi"/>
         <w:sz w:val="22"/>
         <w:szCs w:val="22"/>
         <w:lang w:val="en-US" w:eastAsia="en-US" w:bidi="ar-SA"/>
@@ -5495,12 +5535,13 @@
     <w:qFormat/>
     <w:pPr>
       <w:widowControl/>
+      <w:suppressAutoHyphens w:val="true"/>
       <w:bidi w:val="0"/>
       <w:spacing w:lineRule="auto" w:line="259" w:before="0" w:after="160"/>
       <w:jc w:val="left"/>
     </w:pPr>
     <w:rPr>
-      <w:rFonts w:ascii="Calibri" w:hAnsi="Calibri" w:eastAsia="Calibri" w:cs="Arial" w:asciiTheme="minorHAnsi" w:cstheme="minorBidi" w:eastAsiaTheme="minorHAnsi" w:hAnsiTheme="minorHAnsi"/>
+      <w:rFonts w:ascii="Calibri" w:hAnsi="Calibri" w:eastAsia="Calibri" w:cs="" w:asciiTheme="minorHAnsi" w:cstheme="minorBidi" w:eastAsiaTheme="minorHAnsi" w:hAnsiTheme="minorHAnsi"/>
       <w:color w:val="auto"/>
       <w:kern w:val="0"/>
       <w:sz w:val="22"/>

</xml_diff>

<commit_message>
event members route created
</commit_message>
<xml_diff>
--- a/db Docs.docx
+++ b/db Docs.docx
@@ -738,6 +738,64 @@
           <w:sz w:val="20"/>
           <w:szCs w:val="20"/>
         </w:rPr>
+        <w:t>idAdmin</w:t>
+      </w:r>
+      <w:r>
+        <w:rPr>
+          <w:rFonts w:eastAsia="Times New Roman" w:cs="B Nazanin" w:ascii="Times New Roman" w:hAnsi="Times New Roman"/>
+          <w:sz w:val="24"/>
+          <w:szCs w:val="24"/>
+        </w:rPr>
+        <w:t xml:space="preserve"> (</w:t>
+      </w:r>
+      <w:r>
+        <w:rPr>
+          <w:rFonts w:eastAsia="Times New Roman" w:cs="B Nazanin" w:ascii="Times New Roman" w:hAnsi="Times New Roman"/>
+          <w:sz w:val="24"/>
+          <w:szCs w:val="24"/>
+        </w:rPr>
+        <w:t>Boolean</w:t>
+      </w:r>
+      <w:r>
+        <w:rPr>
+          <w:rFonts w:eastAsia="Times New Roman" w:cs="B Nazanin" w:ascii="Times New Roman" w:hAnsi="Times New Roman"/>
+          <w:sz w:val="24"/>
+          <w:szCs w:val="24"/>
+        </w:rPr>
+        <w:t xml:space="preserve">): </w:t>
+      </w:r>
+      <w:r>
+        <w:rPr>
+          <w:rFonts w:ascii="Times New Roman" w:hAnsi="Times New Roman" w:eastAsia="Times New Roman" w:cs="B Nazanin"/>
+          <w:sz w:val="24"/>
+          <w:sz w:val="24"/>
+          <w:szCs w:val="24"/>
+          <w:rtl w:val="true"/>
+        </w:rPr>
+        <w:t>یوزر ادمین هست یا نه</w:t>
+      </w:r>
+    </w:p>
+    <w:p>
+      <w:pPr>
+        <w:pStyle w:val="ListParagraph"/>
+        <w:numPr>
+          <w:ilvl w:val="0"/>
+          <w:numId w:val="8"/>
+        </w:numPr>
+        <w:spacing w:lineRule="auto" w:line="240" w:before="0" w:after="0"/>
+        <w:contextualSpacing/>
+        <w:rPr>
+          <w:rFonts w:ascii="Times New Roman" w:hAnsi="Times New Roman" w:eastAsia="Times New Roman" w:cs="B Nazanin"/>
+          <w:sz w:val="24"/>
+          <w:szCs w:val="24"/>
+        </w:rPr>
+      </w:pPr>
+      <w:r>
+        <w:rPr>
+          <w:rFonts w:eastAsia="Times New Roman" w:cs="B Nazanin" w:ascii="Courier New" w:hAnsi="Courier New"/>
+          <w:sz w:val="20"/>
+          <w:szCs w:val="20"/>
+        </w:rPr>
         <w:t>events</w:t>
       </w:r>
       <w:r>
@@ -3107,23 +3165,167 @@
           <w:sz w:val="20"/>
           <w:szCs w:val="20"/>
         </w:rPr>
-        <w:t>DELETE</w:t>
-      </w:r>
+        <w:t>DELETE /auth/user/:userId</w:t>
+      </w:r>
+      <w:r>
+        <w:rPr>
+          <w:rFonts w:eastAsia="Times New Roman" w:cs="B Nazanin" w:ascii="Times New Roman" w:hAnsi="Times New Roman"/>
+          <w:sz w:val="24"/>
+          <w:szCs w:val="24"/>
+        </w:rPr>
+        <w:t xml:space="preserve"> → </w:t>
+      </w:r>
+      <w:r>
+        <w:rPr>
+          <w:rFonts w:ascii="Times New Roman" w:hAnsi="Times New Roman" w:eastAsia="Times New Roman" w:cs="B Nazanin"/>
+          <w:sz w:val="24"/>
+          <w:sz w:val="24"/>
+          <w:szCs w:val="24"/>
+          <w:rtl w:val="true"/>
+        </w:rPr>
+        <w:t xml:space="preserve">حذف کاربر </w:t>
+      </w:r>
+      <w:r>
+        <w:rPr>
+          <w:rFonts w:eastAsia="Times New Roman" w:cs="B Nazanin" w:ascii="Times New Roman" w:hAnsi="Times New Roman"/>
+          <w:sz w:val="24"/>
+          <w:szCs w:val="24"/>
+          <w:rtl w:val="true"/>
+        </w:rPr>
+        <w:t>(</w:t>
+      </w:r>
+      <w:r>
+        <w:rPr>
+          <w:rFonts w:ascii="Times New Roman" w:hAnsi="Times New Roman" w:eastAsia="Times New Roman" w:cs="B Nazanin"/>
+          <w:sz w:val="24"/>
+          <w:sz w:val="24"/>
+          <w:szCs w:val="24"/>
+          <w:rtl w:val="true"/>
+        </w:rPr>
+        <w:t>فقط مخصوص سوپریوزر</w:t>
+      </w:r>
+      <w:r>
+        <w:rPr>
+          <w:rFonts w:eastAsia="Times New Roman" w:cs="B Nazanin" w:ascii="Times New Roman" w:hAnsi="Times New Roman"/>
+          <w:sz w:val="24"/>
+          <w:szCs w:val="24"/>
+          <w:rtl w:val="true"/>
+        </w:rPr>
+        <w:t>)</w:t>
+      </w:r>
+    </w:p>
+    <w:p>
+      <w:pPr>
+        <w:pStyle w:val="Normal"/>
+        <w:numPr>
+          <w:ilvl w:val="0"/>
+          <w:numId w:val="0"/>
+        </w:numPr>
+        <w:spacing w:lineRule="auto" w:line="240" w:beforeAutospacing="1" w:afterAutospacing="1"/>
+        <w:ind w:hanging="0" w:left="0"/>
+        <w:outlineLvl w:val="2"/>
+        <w:rPr>
+          <w:rFonts w:ascii="Times New Roman" w:hAnsi="Times New Roman" w:eastAsia="Times New Roman" w:cs="B Titr"/>
+          <w:b/>
+          <w:bCs/>
+          <w:sz w:val="27"/>
+          <w:szCs w:val="27"/>
+        </w:rPr>
+      </w:pPr>
+      <w:r>
+        <w:rPr>
+          <w:rFonts w:eastAsia="Times New Roman" w:cs="B Titr" w:ascii="Times New Roman" w:hAnsi="Times New Roman"/>
+          <w:b/>
+          <w:bCs/>
+          <w:sz w:val="27"/>
+          <w:szCs w:val="27"/>
+        </w:rPr>
+        <w:t xml:space="preserve">2. </w:t>
+      </w:r>
+      <w:r>
+        <w:rPr>
+          <w:rFonts w:ascii="Times New Roman" w:hAnsi="Times New Roman" w:eastAsia="Times New Roman" w:cs="B Titr"/>
+          <w:b/>
+          <w:b/>
+          <w:bCs/>
+          <w:sz w:val="27"/>
+          <w:sz w:val="27"/>
+          <w:szCs w:val="27"/>
+          <w:rtl w:val="true"/>
+        </w:rPr>
+        <w:t>مدیریت رویدادها</w:t>
+      </w:r>
+    </w:p>
+    <w:p>
+      <w:pPr>
+        <w:pStyle w:val="Normal"/>
+        <w:numPr>
+          <w:ilvl w:val="0"/>
+          <w:numId w:val="4"/>
+        </w:numPr>
+        <w:spacing w:lineRule="auto" w:line="240" w:beforeAutospacing="1" w:after="0"/>
+        <w:rPr>
+          <w:rFonts w:ascii="Times New Roman" w:hAnsi="Times New Roman" w:eastAsia="Times New Roman" w:cs="B Nazanin"/>
+          <w:sz w:val="24"/>
+          <w:szCs w:val="24"/>
+        </w:rPr>
+      </w:pPr>
       <w:r>
         <w:rPr>
           <w:rFonts w:eastAsia="Times New Roman" w:cs="B Nazanin" w:ascii="Courier New" w:hAnsi="Courier New"/>
           <w:sz w:val="20"/>
           <w:szCs w:val="20"/>
         </w:rPr>
-        <w:t xml:space="preserve"> /auth/user/:</w:t>
-      </w:r>
+        <w:t>GET /events</w:t>
+      </w:r>
+      <w:r>
+        <w:rPr>
+          <w:rFonts w:eastAsia="Times New Roman" w:cs="B Nazanin" w:ascii="Times New Roman" w:hAnsi="Times New Roman"/>
+          <w:sz w:val="24"/>
+          <w:szCs w:val="24"/>
+        </w:rPr>
+        <w:t xml:space="preserve"> → </w:t>
+      </w:r>
+      <w:r>
+        <w:rPr>
+          <w:rFonts w:ascii="Times New Roman" w:hAnsi="Times New Roman" w:eastAsia="Times New Roman" w:cs="B Nazanin"/>
+          <w:sz w:val="24"/>
+          <w:sz w:val="24"/>
+          <w:szCs w:val="24"/>
+          <w:rtl w:val="true"/>
+        </w:rPr>
+        <w:t>دریافت لیست رویدادهای باز</w:t>
+      </w:r>
+      <w:r>
+        <w:rPr>
+          <w:rFonts w:eastAsia="Times New Roman" w:cs="B Nazanin" w:ascii="Times New Roman" w:hAnsi="Times New Roman"/>
+          <w:sz w:val="24"/>
+          <w:szCs w:val="24"/>
+        </w:rPr>
+        <w:t>.</w:t>
+      </w:r>
+    </w:p>
+    <w:p>
+      <w:pPr>
+        <w:pStyle w:val="Normal"/>
+        <w:numPr>
+          <w:ilvl w:val="0"/>
+          <w:numId w:val="4"/>
+        </w:numPr>
+        <w:spacing w:lineRule="auto" w:line="240" w:before="0" w:after="0"/>
+        <w:rPr>
+          <w:rFonts w:ascii="Times New Roman" w:hAnsi="Times New Roman" w:eastAsia="Times New Roman" w:cs="B Nazanin"/>
+          <w:sz w:val="24"/>
+          <w:szCs w:val="24"/>
+        </w:rPr>
+      </w:pPr>
       <w:r>
         <w:rPr>
           <w:rFonts w:eastAsia="Times New Roman" w:cs="B Nazanin" w:ascii="Courier New" w:hAnsi="Courier New"/>
           <w:sz w:val="20"/>
           <w:szCs w:val="20"/>
         </w:rPr>
-        <w:t>userId</w:t>
+        <w:t>GET /events/:id</w:t>
       </w:r>
       <w:r>
         <w:rPr>
@@ -3141,7 +3343,84 @@
           <w:szCs w:val="24"/>
           <w:rtl w:val="true"/>
         </w:rPr>
-        <w:t xml:space="preserve">حذف کاربر </w:t>
+        <w:t>دریافت جزئیات یک رویداد خاص</w:t>
+      </w:r>
+      <w:r>
+        <w:rPr>
+          <w:rFonts w:eastAsia="Times New Roman" w:cs="B Nazanin" w:ascii="Times New Roman" w:hAnsi="Times New Roman"/>
+          <w:sz w:val="24"/>
+          <w:szCs w:val="24"/>
+        </w:rPr>
+        <w:t>.</w:t>
+      </w:r>
+    </w:p>
+    <w:p>
+      <w:pPr>
+        <w:pStyle w:val="Normal"/>
+        <w:numPr>
+          <w:ilvl w:val="0"/>
+          <w:numId w:val="4"/>
+        </w:numPr>
+        <w:spacing w:lineRule="auto" w:line="240" w:before="0" w:after="0"/>
+        <w:rPr>
+          <w:rFonts w:ascii="Times New Roman" w:hAnsi="Times New Roman" w:eastAsia="Times New Roman" w:cs="B Nazanin"/>
+          <w:sz w:val="24"/>
+          <w:szCs w:val="24"/>
+        </w:rPr>
+      </w:pPr>
+      <w:r>
+        <w:rPr>
+          <w:rFonts w:eastAsia="Times New Roman" w:cs="B Nazanin" w:ascii="Courier New" w:hAnsi="Courier New"/>
+          <w:sz w:val="20"/>
+          <w:szCs w:val="20"/>
+        </w:rPr>
+        <w:t>GET /events/:id/</w:t>
+      </w:r>
+      <w:r>
+        <w:rPr>
+          <w:rFonts w:eastAsia="Times New Roman" w:cs="B Nazanin" w:ascii="Courier New" w:hAnsi="Courier New"/>
+          <w:sz w:val="20"/>
+          <w:szCs w:val="20"/>
+        </w:rPr>
+        <w:t>members</w:t>
+      </w:r>
+      <w:r>
+        <w:rPr>
+          <w:rFonts w:eastAsia="Times New Roman" w:cs="B Nazanin" w:ascii="Times New Roman" w:hAnsi="Times New Roman"/>
+          <w:sz w:val="24"/>
+          <w:szCs w:val="24"/>
+        </w:rPr>
+        <w:t xml:space="preserve"> → </w:t>
+      </w:r>
+      <w:r>
+        <w:rPr>
+          <w:rFonts w:ascii="Times New Roman" w:hAnsi="Times New Roman" w:eastAsia="Times New Roman" w:cs="B Nazanin"/>
+          <w:sz w:val="24"/>
+          <w:sz w:val="24"/>
+          <w:szCs w:val="24"/>
+          <w:rtl w:val="true"/>
+        </w:rPr>
+        <w:t xml:space="preserve">دریافت </w:t>
+      </w:r>
+      <w:r>
+        <w:rPr>
+          <w:rFonts w:ascii="Times New Roman" w:hAnsi="Times New Roman" w:eastAsia="Times New Roman" w:cs="B Nazanin"/>
+          <w:sz w:val="24"/>
+          <w:sz w:val="24"/>
+          <w:szCs w:val="24"/>
+          <w:rtl w:val="true"/>
+        </w:rPr>
+        <w:t>ثبت نام کنندگان</w:t>
+      </w:r>
+      <w:r>
+        <w:rPr>
+          <w:rFonts w:ascii="Times New Roman" w:hAnsi="Times New Roman" w:eastAsia="Times New Roman" w:cs="B Nazanin"/>
+          <w:sz w:val="24"/>
+          <w:sz w:val="24"/>
+          <w:szCs w:val="24"/>
+          <w:rtl w:val="true"/>
+        </w:rPr>
+        <w:t xml:space="preserve"> یک رویداد خاص  </w:t>
       </w:r>
       <w:r>
         <w:rPr>
@@ -3160,7 +3439,7 @@
           <w:szCs w:val="24"/>
           <w:rtl w:val="true"/>
         </w:rPr>
-        <w:t>فقط مخصوص سوپریوزر</w:t>
+        <w:t>فقط برای برگزارکننده</w:t>
       </w:r>
       <w:r>
         <w:rPr>
@@ -3170,6 +3449,245 @@
           <w:rtl w:val="true"/>
         </w:rPr>
         <w:t>)</w:t>
+      </w:r>
+      <w:r>
+        <w:rPr>
+          <w:rFonts w:eastAsia="Times New Roman" w:cs="B Nazanin" w:ascii="Times New Roman" w:hAnsi="Times New Roman"/>
+          <w:sz w:val="24"/>
+          <w:szCs w:val="24"/>
+        </w:rPr>
+        <w:t>.</w:t>
+      </w:r>
+    </w:p>
+    <w:p>
+      <w:pPr>
+        <w:pStyle w:val="Normal"/>
+        <w:numPr>
+          <w:ilvl w:val="0"/>
+          <w:numId w:val="4"/>
+        </w:numPr>
+        <w:spacing w:lineRule="auto" w:line="240" w:before="0" w:after="0"/>
+        <w:rPr>
+          <w:rFonts w:ascii="Times New Roman" w:hAnsi="Times New Roman" w:eastAsia="Times New Roman" w:cs="B Nazanin"/>
+          <w:sz w:val="24"/>
+          <w:szCs w:val="24"/>
+        </w:rPr>
+      </w:pPr>
+      <w:r>
+        <w:rPr>
+          <w:rFonts w:eastAsia="Times New Roman" w:cs="B Nazanin" w:ascii="Courier New" w:hAnsi="Courier New"/>
+          <w:sz w:val="20"/>
+          <w:szCs w:val="20"/>
+        </w:rPr>
+        <w:t>POST /events/create</w:t>
+      </w:r>
+      <w:r>
+        <w:rPr>
+          <w:rFonts w:eastAsia="Times New Roman" w:cs="B Nazanin" w:ascii="Times New Roman" w:hAnsi="Times New Roman"/>
+          <w:sz w:val="24"/>
+          <w:szCs w:val="24"/>
+        </w:rPr>
+        <w:t xml:space="preserve"> → </w:t>
+      </w:r>
+      <w:r>
+        <w:rPr>
+          <w:rFonts w:ascii="Times New Roman" w:hAnsi="Times New Roman" w:eastAsia="Times New Roman" w:cs="B Nazanin"/>
+          <w:sz w:val="24"/>
+          <w:sz w:val="24"/>
+          <w:szCs w:val="24"/>
+          <w:rtl w:val="true"/>
+        </w:rPr>
+        <w:t xml:space="preserve">ایجاد رویداد جدید </w:t>
+      </w:r>
+      <w:r>
+        <w:rPr>
+          <w:rFonts w:eastAsia="Times New Roman" w:cs="B Nazanin" w:ascii="Times New Roman" w:hAnsi="Times New Roman"/>
+          <w:sz w:val="24"/>
+          <w:szCs w:val="24"/>
+          <w:rtl w:val="true"/>
+        </w:rPr>
+        <w:t>(</w:t>
+      </w:r>
+      <w:r>
+        <w:rPr>
+          <w:rFonts w:ascii="Times New Roman" w:hAnsi="Times New Roman" w:eastAsia="Times New Roman" w:cs="B Nazanin"/>
+          <w:sz w:val="24"/>
+          <w:sz w:val="24"/>
+          <w:szCs w:val="24"/>
+          <w:rtl w:val="true"/>
+        </w:rPr>
+        <w:t>نیاز به احراز هویت</w:t>
+      </w:r>
+      <w:r>
+        <w:rPr>
+          <w:rFonts w:eastAsia="Times New Roman" w:cs="B Nazanin" w:ascii="Times New Roman" w:hAnsi="Times New Roman"/>
+          <w:sz w:val="24"/>
+          <w:szCs w:val="24"/>
+          <w:rtl w:val="true"/>
+        </w:rPr>
+        <w:t>)</w:t>
+      </w:r>
+      <w:r>
+        <w:rPr>
+          <w:rFonts w:eastAsia="Times New Roman" w:cs="B Nazanin" w:ascii="Times New Roman" w:hAnsi="Times New Roman"/>
+          <w:sz w:val="24"/>
+          <w:szCs w:val="24"/>
+        </w:rPr>
+        <w:t>.</w:t>
+      </w:r>
+    </w:p>
+    <w:p>
+      <w:pPr>
+        <w:pStyle w:val="Normal"/>
+        <w:numPr>
+          <w:ilvl w:val="0"/>
+          <w:numId w:val="4"/>
+        </w:numPr>
+        <w:spacing w:lineRule="auto" w:line="240" w:before="0" w:after="0"/>
+        <w:rPr>
+          <w:rFonts w:ascii="Times New Roman" w:hAnsi="Times New Roman" w:eastAsia="Times New Roman" w:cs="B Nazanin"/>
+          <w:sz w:val="24"/>
+          <w:szCs w:val="24"/>
+        </w:rPr>
+      </w:pPr>
+      <w:r>
+        <w:rPr>
+          <w:rFonts w:eastAsia="Times New Roman" w:cs="B Nazanin" w:ascii="Courier New" w:hAnsi="Courier New"/>
+          <w:sz w:val="20"/>
+          <w:szCs w:val="20"/>
+        </w:rPr>
+        <w:t>PUT /events/:id</w:t>
+      </w:r>
+      <w:r>
+        <w:rPr>
+          <w:rFonts w:eastAsia="Times New Roman" w:cs="B Nazanin" w:ascii="Times New Roman" w:hAnsi="Times New Roman"/>
+          <w:sz w:val="24"/>
+          <w:szCs w:val="24"/>
+        </w:rPr>
+        <w:t xml:space="preserve"> → </w:t>
+      </w:r>
+      <w:r>
+        <w:rPr>
+          <w:rFonts w:ascii="Times New Roman" w:hAnsi="Times New Roman" w:eastAsia="Times New Roman" w:cs="B Nazanin"/>
+          <w:sz w:val="24"/>
+          <w:sz w:val="24"/>
+          <w:szCs w:val="24"/>
+          <w:rtl w:val="true"/>
+        </w:rPr>
+        <w:t xml:space="preserve">ویرایش اطلاعات رویداد </w:t>
+      </w:r>
+      <w:r>
+        <w:rPr>
+          <w:rFonts w:eastAsia="Times New Roman" w:cs="B Nazanin" w:ascii="Times New Roman" w:hAnsi="Times New Roman"/>
+          <w:sz w:val="24"/>
+          <w:szCs w:val="24"/>
+          <w:rtl w:val="true"/>
+        </w:rPr>
+        <w:t>(</w:t>
+      </w:r>
+      <w:r>
+        <w:rPr>
+          <w:rFonts w:ascii="Times New Roman" w:hAnsi="Times New Roman" w:eastAsia="Times New Roman" w:cs="B Nazanin"/>
+          <w:sz w:val="24"/>
+          <w:sz w:val="24"/>
+          <w:szCs w:val="24"/>
+          <w:rtl w:val="true"/>
+        </w:rPr>
+        <w:t>فقط برای برگزارکننده</w:t>
+      </w:r>
+      <w:r>
+        <w:rPr>
+          <w:rFonts w:eastAsia="Times New Roman" w:cs="B Nazanin" w:ascii="Times New Roman" w:hAnsi="Times New Roman"/>
+          <w:sz w:val="24"/>
+          <w:szCs w:val="24"/>
+          <w:rtl w:val="true"/>
+        </w:rPr>
+        <w:t>)</w:t>
+      </w:r>
+      <w:r>
+        <w:rPr>
+          <w:rFonts w:eastAsia="Times New Roman" w:cs="B Nazanin" w:ascii="Times New Roman" w:hAnsi="Times New Roman"/>
+          <w:sz w:val="24"/>
+          <w:szCs w:val="24"/>
+        </w:rPr>
+        <w:t>.</w:t>
+      </w:r>
+    </w:p>
+    <w:p>
+      <w:pPr>
+        <w:pStyle w:val="Normal"/>
+        <w:numPr>
+          <w:ilvl w:val="0"/>
+          <w:numId w:val="4"/>
+        </w:numPr>
+        <w:spacing w:lineRule="auto" w:line="240" w:before="0" w:afterAutospacing="1"/>
+        <w:rPr>
+          <w:rFonts w:ascii="Times New Roman" w:hAnsi="Times New Roman" w:eastAsia="Times New Roman" w:cs="B Nazanin"/>
+          <w:sz w:val="24"/>
+          <w:szCs w:val="24"/>
+        </w:rPr>
+      </w:pPr>
+      <w:r>
+        <w:rPr>
+          <w:rFonts w:eastAsia="Times New Roman" w:cs="B Nazanin" w:ascii="Courier New" w:hAnsi="Courier New"/>
+          <w:sz w:val="20"/>
+          <w:szCs w:val="20"/>
+        </w:rPr>
+        <w:t>DELETE /events/:id</w:t>
+      </w:r>
+      <w:r>
+        <w:rPr>
+          <w:rFonts w:eastAsia="Times New Roman" w:cs="B Nazanin" w:ascii="Times New Roman" w:hAnsi="Times New Roman"/>
+          <w:sz w:val="24"/>
+          <w:szCs w:val="24"/>
+        </w:rPr>
+        <w:t xml:space="preserve"> → </w:t>
+      </w:r>
+      <w:r>
+        <w:rPr>
+          <w:rFonts w:ascii="Times New Roman" w:hAnsi="Times New Roman" w:eastAsia="Times New Roman" w:cs="B Nazanin"/>
+          <w:sz w:val="24"/>
+          <w:sz w:val="24"/>
+          <w:szCs w:val="24"/>
+          <w:rtl w:val="true"/>
+        </w:rPr>
+        <w:t xml:space="preserve">حذف رویداد </w:t>
+      </w:r>
+      <w:r>
+        <w:rPr>
+          <w:rFonts w:eastAsia="Times New Roman" w:cs="B Nazanin" w:ascii="Times New Roman" w:hAnsi="Times New Roman"/>
+          <w:sz w:val="24"/>
+          <w:szCs w:val="24"/>
+          <w:rtl w:val="true"/>
+        </w:rPr>
+        <w:t>(</w:t>
+      </w:r>
+      <w:r>
+        <w:rPr>
+          <w:rFonts w:ascii="Times New Roman" w:hAnsi="Times New Roman" w:eastAsia="Times New Roman" w:cs="B Nazanin"/>
+          <w:sz w:val="24"/>
+          <w:sz w:val="24"/>
+          <w:szCs w:val="24"/>
+          <w:rtl w:val="true"/>
+        </w:rPr>
+        <w:t>در صورتی که کسی عضو نشده باشد</w:t>
+      </w:r>
+      <w:r>
+        <w:rPr>
+          <w:rFonts w:eastAsia="Times New Roman" w:cs="B Nazanin" w:ascii="Times New Roman" w:hAnsi="Times New Roman"/>
+          <w:sz w:val="24"/>
+          <w:szCs w:val="24"/>
+          <w:rtl w:val="true"/>
+        </w:rPr>
+        <w:t>)</w:t>
+      </w:r>
+      <w:r>
+        <w:rPr>
+          <w:rFonts w:eastAsia="Times New Roman" w:cs="B Nazanin" w:ascii="Times New Roman" w:hAnsi="Times New Roman"/>
+          <w:sz w:val="24"/>
+          <w:szCs w:val="24"/>
+        </w:rPr>
+        <w:t>.</w:t>
       </w:r>
     </w:p>
     <w:p>
@@ -3198,7 +3716,7 @@
           <w:sz w:val="27"/>
           <w:szCs w:val="27"/>
         </w:rPr>
-        <w:t xml:space="preserve">2. </w:t>
+        <w:t xml:space="preserve">3. </w:t>
       </w:r>
       <w:r>
         <w:rPr>
@@ -3211,7 +3729,7 @@
           <w:szCs w:val="27"/>
           <w:rtl w:val="true"/>
         </w:rPr>
-        <w:t>مدیریت رویدادها</w:t>
+        <w:t>عضویت در رویدادها</w:t>
       </w:r>
     </w:p>
     <w:p>
@@ -3219,7 +3737,7 @@
         <w:pStyle w:val="Normal"/>
         <w:numPr>
           <w:ilvl w:val="0"/>
-          <w:numId w:val="4"/>
+          <w:numId w:val="5"/>
         </w:numPr>
         <w:spacing w:lineRule="auto" w:line="240" w:beforeAutospacing="1" w:after="0"/>
         <w:rPr>
@@ -3234,7 +3752,7 @@
           <w:sz w:val="20"/>
           <w:szCs w:val="20"/>
         </w:rPr>
-        <w:t>GET /events</w:t>
+        <w:t>POST /events/:id/join</w:t>
       </w:r>
       <w:r>
         <w:rPr>
@@ -3252,7 +3770,35 @@
           <w:szCs w:val="24"/>
           <w:rtl w:val="true"/>
         </w:rPr>
-        <w:t>دریافت لیست رویدادهای باز</w:t>
+        <w:t xml:space="preserve">عضویت در یک رویداد </w:t>
+      </w:r>
+      <w:r>
+        <w:rPr>
+          <w:rFonts w:eastAsia="Times New Roman" w:cs="B Nazanin" w:ascii="Times New Roman" w:hAnsi="Times New Roman"/>
+          <w:sz w:val="24"/>
+          <w:szCs w:val="24"/>
+          <w:rtl w:val="true"/>
+        </w:rPr>
+        <w:t>(</w:t>
+      </w:r>
+      <w:r>
+        <w:rPr>
+          <w:rFonts w:ascii="Times New Roman" w:hAnsi="Times New Roman" w:eastAsia="Times New Roman" w:cs="B Nazanin"/>
+          <w:sz w:val="24"/>
+          <w:sz w:val="24"/>
+          <w:szCs w:val="24"/>
+          <w:rtl w:val="true"/>
+        </w:rPr>
+        <w:t>نیاز به احراز هویت</w:t>
+      </w:r>
+      <w:r>
+        <w:rPr>
+          <w:rFonts w:eastAsia="Times New Roman" w:cs="B Nazanin" w:ascii="Times New Roman" w:hAnsi="Times New Roman"/>
+          <w:sz w:val="24"/>
+          <w:szCs w:val="24"/>
+          <w:rtl w:val="true"/>
+        </w:rPr>
+        <w:t>)</w:t>
       </w:r>
       <w:r>
         <w:rPr>
@@ -3268,7 +3814,7 @@
         <w:pStyle w:val="Normal"/>
         <w:numPr>
           <w:ilvl w:val="0"/>
-          <w:numId w:val="4"/>
+          <w:numId w:val="5"/>
         </w:numPr>
         <w:spacing w:lineRule="auto" w:line="240" w:before="0" w:after="0"/>
         <w:rPr>
@@ -3283,7 +3829,7 @@
           <w:sz w:val="20"/>
           <w:szCs w:val="20"/>
         </w:rPr>
-        <w:t>GET /events/:id</w:t>
+        <w:t>DELETE /events/:id/leave</w:t>
       </w:r>
       <w:r>
         <w:rPr>
@@ -3301,7 +3847,7 @@
           <w:szCs w:val="24"/>
           <w:rtl w:val="true"/>
         </w:rPr>
-        <w:t>دریافت جزئیات یک رویداد خاص</w:t>
+        <w:t>لغو عضویت از یک رویداد</w:t>
       </w:r>
       <w:r>
         <w:rPr>
@@ -3317,9 +3863,9 @@
         <w:pStyle w:val="Normal"/>
         <w:numPr>
           <w:ilvl w:val="0"/>
-          <w:numId w:val="4"/>
-        </w:numPr>
-        <w:spacing w:lineRule="auto" w:line="240" w:before="0" w:after="0"/>
+          <w:numId w:val="5"/>
+        </w:numPr>
+        <w:spacing w:lineRule="auto" w:line="240" w:before="0" w:afterAutospacing="1"/>
         <w:rPr>
           <w:rFonts w:ascii="Times New Roman" w:hAnsi="Times New Roman" w:eastAsia="Times New Roman" w:cs="B Nazanin"/>
           <w:sz w:val="24"/>
@@ -3332,53 +3878,25 @@
           <w:sz w:val="20"/>
           <w:szCs w:val="20"/>
         </w:rPr>
-        <w:t>POST /events/create</w:t>
-      </w:r>
-      <w:r>
-        <w:rPr>
-          <w:rFonts w:eastAsia="Times New Roman" w:cs="B Nazanin" w:ascii="Times New Roman" w:hAnsi="Times New Roman"/>
-          <w:sz w:val="24"/>
-          <w:szCs w:val="24"/>
-        </w:rPr>
-        <w:t xml:space="preserve"> → </w:t>
-      </w:r>
-      <w:r>
-        <w:rPr>
-          <w:rFonts w:ascii="Times New Roman" w:hAnsi="Times New Roman" w:eastAsia="Times New Roman" w:cs="B Nazanin"/>
-          <w:sz w:val="24"/>
-          <w:sz w:val="24"/>
-          <w:szCs w:val="24"/>
-          <w:rtl w:val="true"/>
-        </w:rPr>
-        <w:t xml:space="preserve">ایجاد رویداد جدید </w:t>
-      </w:r>
-      <w:r>
-        <w:rPr>
-          <w:rFonts w:eastAsia="Times New Roman" w:cs="B Nazanin" w:ascii="Times New Roman" w:hAnsi="Times New Roman"/>
-          <w:sz w:val="24"/>
-          <w:szCs w:val="24"/>
-          <w:rtl w:val="true"/>
-        </w:rPr>
-        <w:t>(</w:t>
-      </w:r>
-      <w:r>
-        <w:rPr>
-          <w:rFonts w:ascii="Times New Roman" w:hAnsi="Times New Roman" w:eastAsia="Times New Roman" w:cs="B Nazanin"/>
-          <w:sz w:val="24"/>
-          <w:sz w:val="24"/>
-          <w:szCs w:val="24"/>
-          <w:rtl w:val="true"/>
-        </w:rPr>
-        <w:t>نیاز به احراز هویت</w:t>
-      </w:r>
-      <w:r>
-        <w:rPr>
-          <w:rFonts w:eastAsia="Times New Roman" w:cs="B Nazanin" w:ascii="Times New Roman" w:hAnsi="Times New Roman"/>
-          <w:sz w:val="24"/>
-          <w:szCs w:val="24"/>
-          <w:rtl w:val="true"/>
-        </w:rPr>
-        <w:t>)</w:t>
+        <w:t>GET /events/me/registrations</w:t>
+      </w:r>
+      <w:r>
+        <w:rPr>
+          <w:rFonts w:eastAsia="Times New Roman" w:cs="B Nazanin" w:ascii="Times New Roman" w:hAnsi="Times New Roman"/>
+          <w:sz w:val="24"/>
+          <w:szCs w:val="24"/>
+        </w:rPr>
+        <w:t xml:space="preserve"> →  </w:t>
+      </w:r>
+      <w:r>
+        <w:rPr>
+          <w:rFonts w:ascii="Times New Roman" w:hAnsi="Times New Roman" w:eastAsia="Times New Roman" w:cs="B Nazanin"/>
+          <w:sz w:val="24"/>
+          <w:sz w:val="24"/>
+          <w:szCs w:val="24"/>
+          <w:rtl w:val="true"/>
+        </w:rPr>
+        <w:t>دریافت لیست رویدادهایی که کاربر در آن عضو است</w:t>
       </w:r>
       <w:r>
         <w:rPr>
@@ -3394,7 +3912,71 @@
         <w:pStyle w:val="Normal"/>
         <w:numPr>
           <w:ilvl w:val="0"/>
-          <w:numId w:val="4"/>
+          <w:numId w:val="0"/>
+        </w:numPr>
+        <w:spacing w:lineRule="auto" w:line="240" w:beforeAutospacing="1" w:afterAutospacing="1"/>
+        <w:ind w:hanging="0" w:left="0"/>
+        <w:outlineLvl w:val="2"/>
+        <w:rPr>
+          <w:rFonts w:ascii="Times New Roman" w:hAnsi="Times New Roman" w:eastAsia="Times New Roman" w:cs="B Titr"/>
+          <w:b/>
+          <w:bCs/>
+          <w:sz w:val="27"/>
+          <w:szCs w:val="27"/>
+        </w:rPr>
+      </w:pPr>
+      <w:r>
+        <w:rPr/>
+      </w:r>
+    </w:p>
+    <w:p>
+      <w:pPr>
+        <w:pStyle w:val="Normal"/>
+        <w:numPr>
+          <w:ilvl w:val="0"/>
+          <w:numId w:val="0"/>
+        </w:numPr>
+        <w:spacing w:lineRule="auto" w:line="240" w:beforeAutospacing="1" w:afterAutospacing="1"/>
+        <w:ind w:hanging="0" w:left="0"/>
+        <w:outlineLvl w:val="2"/>
+        <w:rPr>
+          <w:rFonts w:ascii="Times New Roman" w:hAnsi="Times New Roman" w:eastAsia="Times New Roman" w:cs="B Titr"/>
+          <w:b/>
+          <w:bCs/>
+          <w:sz w:val="27"/>
+          <w:szCs w:val="27"/>
+        </w:rPr>
+      </w:pPr>
+      <w:r>
+        <w:rPr>
+          <w:rFonts w:eastAsia="Times New Roman" w:cs="B Titr" w:ascii="Times New Roman" w:hAnsi="Times New Roman"/>
+          <w:b/>
+          <w:bCs/>
+          <w:sz w:val="27"/>
+          <w:szCs w:val="27"/>
+        </w:rPr>
+        <w:t xml:space="preserve">4. </w:t>
+      </w:r>
+      <w:r>
+        <w:rPr>
+          <w:rFonts w:ascii="Times New Roman" w:hAnsi="Times New Roman" w:eastAsia="Times New Roman" w:cs="B Titr"/>
+          <w:b/>
+          <w:b/>
+          <w:bCs/>
+          <w:sz w:val="27"/>
+          <w:sz w:val="27"/>
+          <w:szCs w:val="27"/>
+          <w:rtl w:val="true"/>
+        </w:rPr>
+        <w:t>مدیریت لاگ‌ها</w:t>
+      </w:r>
+    </w:p>
+    <w:p>
+      <w:pPr>
+        <w:pStyle w:val="Normal"/>
+        <w:numPr>
+          <w:ilvl w:val="0"/>
+          <w:numId w:val="6"/>
         </w:numPr>
         <w:spacing w:lineRule="auto" w:line="240" w:before="0" w:after="0"/>
         <w:rPr>
@@ -3409,7 +3991,7 @@
           <w:sz w:val="20"/>
           <w:szCs w:val="20"/>
         </w:rPr>
-        <w:t>PUT /events/:id</w:t>
+        <w:t>GET /events/:id/logs</w:t>
       </w:r>
       <w:r>
         <w:rPr>
@@ -3427,7 +4009,7 @@
           <w:szCs w:val="24"/>
           <w:rtl w:val="true"/>
         </w:rPr>
-        <w:t xml:space="preserve">ویرایش اطلاعات رویداد </w:t>
+        <w:t xml:space="preserve">دریافت لاگ‌های یک رویداد </w:t>
       </w:r>
       <w:r>
         <w:rPr>
@@ -3471,7 +4053,7 @@
         <w:pStyle w:val="Normal"/>
         <w:numPr>
           <w:ilvl w:val="0"/>
-          <w:numId w:val="4"/>
+          <w:numId w:val="6"/>
         </w:numPr>
         <w:spacing w:lineRule="auto" w:line="240" w:before="0" w:afterAutospacing="1"/>
         <w:rPr>
@@ -3486,7 +4068,7 @@
           <w:sz w:val="20"/>
           <w:szCs w:val="20"/>
         </w:rPr>
-        <w:t>DELETE /events/:id</w:t>
+        <w:t>GET /events/users</w:t>
       </w:r>
       <w:r>
         <w:rPr>
@@ -3504,7 +4086,26 @@
           <w:szCs w:val="24"/>
           <w:rtl w:val="true"/>
         </w:rPr>
-        <w:t xml:space="preserve">حذف رویداد </w:t>
+        <w:t xml:space="preserve">دریافت تمام یوزر ها </w:t>
+      </w:r>
+      <w:r>
+        <w:rPr>
+          <w:rFonts w:eastAsia="Times New Roman" w:cs="B Nazanin" w:ascii="Times New Roman" w:hAnsi="Times New Roman"/>
+          <w:sz w:val="24"/>
+          <w:szCs w:val="24"/>
+          <w:rtl w:val="true"/>
+        </w:rPr>
+        <w:t xml:space="preserve">+ </w:t>
+      </w:r>
+      <w:r>
+        <w:rPr>
+          <w:rFonts w:ascii="Times New Roman" w:hAnsi="Times New Roman" w:eastAsia="Times New Roman" w:cs="B Nazanin"/>
+          <w:sz w:val="24"/>
+          <w:sz w:val="24"/>
+          <w:szCs w:val="24"/>
+          <w:rtl w:val="true"/>
+        </w:rPr>
+        <w:t xml:space="preserve">تعداد ایونت های باز </w:t>
       </w:r>
       <w:r>
         <w:rPr>
@@ -3523,477 +4124,7 @@
           <w:szCs w:val="24"/>
           <w:rtl w:val="true"/>
         </w:rPr>
-        <w:t>در صورتی که کسی عضو نشده باشد</w:t>
-      </w:r>
-      <w:r>
-        <w:rPr>
-          <w:rFonts w:eastAsia="Times New Roman" w:cs="B Nazanin" w:ascii="Times New Roman" w:hAnsi="Times New Roman"/>
-          <w:sz w:val="24"/>
-          <w:szCs w:val="24"/>
-          <w:rtl w:val="true"/>
-        </w:rPr>
-        <w:t>)</w:t>
-      </w:r>
-      <w:r>
-        <w:rPr>
-          <w:rFonts w:eastAsia="Times New Roman" w:cs="B Nazanin" w:ascii="Times New Roman" w:hAnsi="Times New Roman"/>
-          <w:sz w:val="24"/>
-          <w:szCs w:val="24"/>
-        </w:rPr>
-        <w:t>.</w:t>
-      </w:r>
-    </w:p>
-    <w:p>
-      <w:pPr>
-        <w:pStyle w:val="Normal"/>
-        <w:numPr>
-          <w:ilvl w:val="0"/>
-          <w:numId w:val="0"/>
-        </w:numPr>
-        <w:spacing w:lineRule="auto" w:line="240" w:beforeAutospacing="1" w:afterAutospacing="1"/>
-        <w:ind w:hanging="0" w:left="0"/>
-        <w:outlineLvl w:val="2"/>
-        <w:rPr>
-          <w:rFonts w:ascii="Times New Roman" w:hAnsi="Times New Roman" w:eastAsia="Times New Roman" w:cs="B Titr"/>
-          <w:b/>
-          <w:bCs/>
-          <w:sz w:val="27"/>
-          <w:szCs w:val="27"/>
-        </w:rPr>
-      </w:pPr>
-      <w:r>
-        <w:rPr>
-          <w:rFonts w:eastAsia="Times New Roman" w:cs="B Titr" w:ascii="Times New Roman" w:hAnsi="Times New Roman"/>
-          <w:b/>
-          <w:bCs/>
-          <w:sz w:val="27"/>
-          <w:szCs w:val="27"/>
-        </w:rPr>
-        <w:t xml:space="preserve">3. </w:t>
-      </w:r>
-      <w:r>
-        <w:rPr>
-          <w:rFonts w:ascii="Times New Roman" w:hAnsi="Times New Roman" w:eastAsia="Times New Roman" w:cs="B Titr"/>
-          <w:b/>
-          <w:b/>
-          <w:bCs/>
-          <w:sz w:val="27"/>
-          <w:sz w:val="27"/>
-          <w:szCs w:val="27"/>
-          <w:rtl w:val="true"/>
-        </w:rPr>
-        <w:t>عضویت در رویدادها</w:t>
-      </w:r>
-    </w:p>
-    <w:p>
-      <w:pPr>
-        <w:pStyle w:val="Normal"/>
-        <w:numPr>
-          <w:ilvl w:val="0"/>
-          <w:numId w:val="5"/>
-        </w:numPr>
-        <w:spacing w:lineRule="auto" w:line="240" w:beforeAutospacing="1" w:after="0"/>
-        <w:rPr>
-          <w:rFonts w:ascii="Times New Roman" w:hAnsi="Times New Roman" w:eastAsia="Times New Roman" w:cs="B Nazanin"/>
-          <w:sz w:val="24"/>
-          <w:szCs w:val="24"/>
-        </w:rPr>
-      </w:pPr>
-      <w:r>
-        <w:rPr>
-          <w:rFonts w:eastAsia="Times New Roman" w:cs="B Nazanin" w:ascii="Courier New" w:hAnsi="Courier New"/>
-          <w:sz w:val="20"/>
-          <w:szCs w:val="20"/>
-        </w:rPr>
-        <w:t>POST /events/:id/join</w:t>
-      </w:r>
-      <w:r>
-        <w:rPr>
-          <w:rFonts w:eastAsia="Times New Roman" w:cs="B Nazanin" w:ascii="Times New Roman" w:hAnsi="Times New Roman"/>
-          <w:sz w:val="24"/>
-          <w:szCs w:val="24"/>
-        </w:rPr>
-        <w:t xml:space="preserve"> → </w:t>
-      </w:r>
-      <w:r>
-        <w:rPr>
-          <w:rFonts w:ascii="Times New Roman" w:hAnsi="Times New Roman" w:eastAsia="Times New Roman" w:cs="B Nazanin"/>
-          <w:sz w:val="24"/>
-          <w:sz w:val="24"/>
-          <w:szCs w:val="24"/>
-          <w:rtl w:val="true"/>
-        </w:rPr>
-        <w:t xml:space="preserve">عضویت در یک رویداد </w:t>
-      </w:r>
-      <w:r>
-        <w:rPr>
-          <w:rFonts w:eastAsia="Times New Roman" w:cs="B Nazanin" w:ascii="Times New Roman" w:hAnsi="Times New Roman"/>
-          <w:sz w:val="24"/>
-          <w:szCs w:val="24"/>
-          <w:rtl w:val="true"/>
-        </w:rPr>
-        <w:t>(</w:t>
-      </w:r>
-      <w:r>
-        <w:rPr>
-          <w:rFonts w:ascii="Times New Roman" w:hAnsi="Times New Roman" w:eastAsia="Times New Roman" w:cs="B Nazanin"/>
-          <w:sz w:val="24"/>
-          <w:sz w:val="24"/>
-          <w:szCs w:val="24"/>
-          <w:rtl w:val="true"/>
-        </w:rPr>
-        <w:t>نیاز به احراز هویت</w:t>
-      </w:r>
-      <w:r>
-        <w:rPr>
-          <w:rFonts w:eastAsia="Times New Roman" w:cs="B Nazanin" w:ascii="Times New Roman" w:hAnsi="Times New Roman"/>
-          <w:sz w:val="24"/>
-          <w:szCs w:val="24"/>
-          <w:rtl w:val="true"/>
-        </w:rPr>
-        <w:t>)</w:t>
-      </w:r>
-      <w:r>
-        <w:rPr>
-          <w:rFonts w:eastAsia="Times New Roman" w:cs="B Nazanin" w:ascii="Times New Roman" w:hAnsi="Times New Roman"/>
-          <w:sz w:val="24"/>
-          <w:szCs w:val="24"/>
-        </w:rPr>
-        <w:t>.</w:t>
-      </w:r>
-    </w:p>
-    <w:p>
-      <w:pPr>
-        <w:pStyle w:val="Normal"/>
-        <w:numPr>
-          <w:ilvl w:val="0"/>
-          <w:numId w:val="5"/>
-        </w:numPr>
-        <w:spacing w:lineRule="auto" w:line="240" w:before="0" w:after="0"/>
-        <w:rPr>
-          <w:rFonts w:ascii="Times New Roman" w:hAnsi="Times New Roman" w:eastAsia="Times New Roman" w:cs="B Nazanin"/>
-          <w:sz w:val="24"/>
-          <w:szCs w:val="24"/>
-        </w:rPr>
-      </w:pPr>
-      <w:r>
-        <w:rPr>
-          <w:rFonts w:eastAsia="Times New Roman" w:cs="B Nazanin" w:ascii="Courier New" w:hAnsi="Courier New"/>
-          <w:sz w:val="20"/>
-          <w:szCs w:val="20"/>
-        </w:rPr>
-        <w:t>DELETE /events/:id/leave</w:t>
-      </w:r>
-      <w:r>
-        <w:rPr>
-          <w:rFonts w:eastAsia="Times New Roman" w:cs="B Nazanin" w:ascii="Times New Roman" w:hAnsi="Times New Roman"/>
-          <w:sz w:val="24"/>
-          <w:szCs w:val="24"/>
-        </w:rPr>
-        <w:t xml:space="preserve"> → </w:t>
-      </w:r>
-      <w:r>
-        <w:rPr>
-          <w:rFonts w:ascii="Times New Roman" w:hAnsi="Times New Roman" w:eastAsia="Times New Roman" w:cs="B Nazanin"/>
-          <w:sz w:val="24"/>
-          <w:sz w:val="24"/>
-          <w:szCs w:val="24"/>
-          <w:rtl w:val="true"/>
-        </w:rPr>
-        <w:t>لغو عضویت از یک رویداد</w:t>
-      </w:r>
-      <w:r>
-        <w:rPr>
-          <w:rFonts w:eastAsia="Times New Roman" w:cs="B Nazanin" w:ascii="Times New Roman" w:hAnsi="Times New Roman"/>
-          <w:sz w:val="24"/>
-          <w:szCs w:val="24"/>
-        </w:rPr>
-        <w:t>.</w:t>
-      </w:r>
-    </w:p>
-    <w:p>
-      <w:pPr>
-        <w:pStyle w:val="Normal"/>
-        <w:numPr>
-          <w:ilvl w:val="0"/>
-          <w:numId w:val="5"/>
-        </w:numPr>
-        <w:spacing w:lineRule="auto" w:line="240" w:before="0" w:afterAutospacing="1"/>
-        <w:rPr>
-          <w:rFonts w:ascii="Times New Roman" w:hAnsi="Times New Roman" w:eastAsia="Times New Roman" w:cs="B Nazanin"/>
-          <w:sz w:val="24"/>
-          <w:szCs w:val="24"/>
-        </w:rPr>
-      </w:pPr>
-      <w:r>
-        <w:rPr>
-          <w:rFonts w:eastAsia="Times New Roman" w:cs="B Nazanin" w:ascii="Courier New" w:hAnsi="Courier New"/>
-          <w:sz w:val="20"/>
-          <w:szCs w:val="20"/>
-        </w:rPr>
-        <w:t>GET /events/me/registrations</w:t>
-      </w:r>
-      <w:r>
-        <w:rPr>
-          <w:rFonts w:eastAsia="Times New Roman" w:cs="B Nazanin" w:ascii="Times New Roman" w:hAnsi="Times New Roman"/>
-          <w:sz w:val="24"/>
-          <w:szCs w:val="24"/>
-        </w:rPr>
-        <w:t xml:space="preserve"> →  </w:t>
-      </w:r>
-      <w:r>
-        <w:rPr>
-          <w:rFonts w:ascii="Times New Roman" w:hAnsi="Times New Roman" w:eastAsia="Times New Roman" w:cs="B Nazanin"/>
-          <w:sz w:val="24"/>
-          <w:sz w:val="24"/>
-          <w:szCs w:val="24"/>
-          <w:rtl w:val="true"/>
-        </w:rPr>
-        <w:t>دریافت لیست رویدادهایی که کاربر در آن عضو است</w:t>
-      </w:r>
-      <w:r>
-        <w:rPr>
-          <w:rFonts w:eastAsia="Times New Roman" w:cs="B Nazanin" w:ascii="Times New Roman" w:hAnsi="Times New Roman"/>
-          <w:sz w:val="24"/>
-          <w:szCs w:val="24"/>
-        </w:rPr>
-        <w:t>.</w:t>
-      </w:r>
-    </w:p>
-    <w:p>
-      <w:pPr>
-        <w:pStyle w:val="Normal"/>
-        <w:numPr>
-          <w:ilvl w:val="0"/>
-          <w:numId w:val="0"/>
-        </w:numPr>
-        <w:spacing w:lineRule="auto" w:line="240" w:beforeAutospacing="1" w:afterAutospacing="1"/>
-        <w:ind w:hanging="0" w:left="0"/>
-        <w:outlineLvl w:val="2"/>
-        <w:rPr>
-          <w:rFonts w:ascii="Times New Roman" w:hAnsi="Times New Roman" w:eastAsia="Times New Roman" w:cs="B Titr"/>
-          <w:b/>
-          <w:bCs/>
-          <w:sz w:val="27"/>
-          <w:szCs w:val="27"/>
-        </w:rPr>
-      </w:pPr>
-      <w:r>
-        <w:rPr>
-          <w:rFonts w:eastAsia="Times New Roman" w:cs="B Titr" w:ascii="Times New Roman" w:hAnsi="Times New Roman"/>
-          <w:b/>
-          <w:bCs/>
-          <w:sz w:val="27"/>
-          <w:szCs w:val="27"/>
-        </w:rPr>
-        <w:t xml:space="preserve">4. </w:t>
-      </w:r>
-      <w:r>
-        <w:rPr>
-          <w:rFonts w:ascii="Times New Roman" w:hAnsi="Times New Roman" w:eastAsia="Times New Roman" w:cs="B Titr"/>
-          <w:b/>
-          <w:b/>
-          <w:bCs/>
-          <w:sz w:val="27"/>
-          <w:sz w:val="27"/>
-          <w:szCs w:val="27"/>
-          <w:rtl w:val="true"/>
-        </w:rPr>
-        <w:t>مدیریت لاگ‌ها</w:t>
-      </w:r>
-    </w:p>
-    <w:p>
-      <w:pPr>
-        <w:pStyle w:val="Normal"/>
-        <w:numPr>
-          <w:ilvl w:val="0"/>
-          <w:numId w:val="6"/>
-        </w:numPr>
-        <w:spacing w:lineRule="auto" w:line="240" w:before="0" w:after="0"/>
-        <w:rPr>
-          <w:rFonts w:ascii="Times New Roman" w:hAnsi="Times New Roman" w:eastAsia="Times New Roman" w:cs="B Nazanin"/>
-          <w:sz w:val="24"/>
-          <w:szCs w:val="24"/>
-        </w:rPr>
-      </w:pPr>
-      <w:r>
-        <w:rPr>
-          <w:rFonts w:eastAsia="Times New Roman" w:cs="B Nazanin" w:ascii="Courier New" w:hAnsi="Courier New"/>
-          <w:sz w:val="20"/>
-          <w:szCs w:val="20"/>
-        </w:rPr>
-        <w:t>GET /events/:id/logs</w:t>
-      </w:r>
-      <w:r>
-        <w:rPr>
-          <w:rFonts w:eastAsia="Times New Roman" w:cs="B Nazanin" w:ascii="Times New Roman" w:hAnsi="Times New Roman"/>
-          <w:sz w:val="24"/>
-          <w:szCs w:val="24"/>
-        </w:rPr>
-        <w:t xml:space="preserve"> → </w:t>
-      </w:r>
-      <w:r>
-        <w:rPr>
-          <w:rFonts w:ascii="Times New Roman" w:hAnsi="Times New Roman" w:eastAsia="Times New Roman" w:cs="B Nazanin"/>
-          <w:sz w:val="24"/>
-          <w:sz w:val="24"/>
-          <w:szCs w:val="24"/>
-          <w:rtl w:val="true"/>
-        </w:rPr>
-        <w:t xml:space="preserve">دریافت لاگ‌های یک رویداد </w:t>
-      </w:r>
-      <w:r>
-        <w:rPr>
-          <w:rFonts w:eastAsia="Times New Roman" w:cs="B Nazanin" w:ascii="Times New Roman" w:hAnsi="Times New Roman"/>
-          <w:sz w:val="24"/>
-          <w:szCs w:val="24"/>
-          <w:rtl w:val="true"/>
-        </w:rPr>
-        <w:t>(</w:t>
-      </w:r>
-      <w:r>
-        <w:rPr>
-          <w:rFonts w:ascii="Times New Roman" w:hAnsi="Times New Roman" w:eastAsia="Times New Roman" w:cs="B Nazanin"/>
-          <w:sz w:val="24"/>
-          <w:sz w:val="24"/>
-          <w:szCs w:val="24"/>
-          <w:rtl w:val="true"/>
-        </w:rPr>
-        <w:t>فقط برای برگزارکننده</w:t>
-      </w:r>
-      <w:r>
-        <w:rPr>
-          <w:rFonts w:eastAsia="Times New Roman" w:cs="B Nazanin" w:ascii="Times New Roman" w:hAnsi="Times New Roman"/>
-          <w:sz w:val="24"/>
-          <w:szCs w:val="24"/>
-          <w:rtl w:val="true"/>
-        </w:rPr>
-        <w:t>)</w:t>
-      </w:r>
-      <w:r>
-        <w:rPr>
-          <w:rFonts w:eastAsia="Times New Roman" w:cs="B Nazanin" w:ascii="Times New Roman" w:hAnsi="Times New Roman"/>
-          <w:sz w:val="24"/>
-          <w:szCs w:val="24"/>
-        </w:rPr>
-        <w:t>.</w:t>
-      </w:r>
-    </w:p>
-    <w:p>
-      <w:pPr>
-        <w:pStyle w:val="Normal"/>
-        <w:numPr>
-          <w:ilvl w:val="0"/>
-          <w:numId w:val="6"/>
-        </w:numPr>
-        <w:spacing w:lineRule="auto" w:line="240" w:beforeAutospacing="1" w:afterAutospacing="1"/>
-        <w:rPr>
-          <w:rFonts w:ascii="Times New Roman" w:hAnsi="Times New Roman" w:eastAsia="Times New Roman" w:cs="B Nazanin"/>
-          <w:sz w:val="24"/>
-          <w:szCs w:val="24"/>
-        </w:rPr>
-      </w:pPr>
-      <w:r>
-        <w:rPr>
-          <w:rFonts w:eastAsia="Times New Roman" w:cs="B Nazanin" w:ascii="Courier New" w:hAnsi="Courier New"/>
-          <w:sz w:val="20"/>
-          <w:szCs w:val="20"/>
-        </w:rPr>
-        <w:t>GET /</w:t>
-      </w:r>
-      <w:r>
-        <w:rPr>
-          <w:rFonts w:eastAsia="Times New Roman" w:cs="B Nazanin" w:ascii="Courier New" w:hAnsi="Courier New"/>
-          <w:sz w:val="20"/>
-          <w:szCs w:val="20"/>
-        </w:rPr>
-        <w:t>events/users</w:t>
-      </w:r>
-      <w:r>
-        <w:rPr>
-          <w:rFonts w:eastAsia="Times New Roman" w:cs="B Nazanin" w:ascii="Times New Roman" w:hAnsi="Times New Roman"/>
-          <w:sz w:val="24"/>
-          <w:szCs w:val="24"/>
-        </w:rPr>
-        <w:t xml:space="preserve"> → </w:t>
-      </w:r>
-      <w:r>
-        <w:rPr>
-          <w:rFonts w:ascii="Times New Roman" w:hAnsi="Times New Roman" w:eastAsia="Times New Roman" w:cs="B Nazanin"/>
-          <w:sz w:val="24"/>
-          <w:sz w:val="24"/>
-          <w:szCs w:val="24"/>
-          <w:rtl w:val="true"/>
-        </w:rPr>
-        <w:t xml:space="preserve">دریافت </w:t>
-      </w:r>
-      <w:r>
-        <w:rPr>
-          <w:rFonts w:ascii="Times New Roman" w:hAnsi="Times New Roman" w:eastAsia="Times New Roman" w:cs="B Nazanin"/>
-          <w:sz w:val="24"/>
-          <w:sz w:val="24"/>
-          <w:szCs w:val="24"/>
-          <w:rtl w:val="true"/>
-        </w:rPr>
-        <w:t xml:space="preserve">تمام یوزر ها </w:t>
-      </w:r>
-      <w:r>
-        <w:rPr>
-          <w:rFonts w:eastAsia="Times New Roman" w:cs="B Nazanin" w:ascii="Times New Roman" w:hAnsi="Times New Roman"/>
-          <w:sz w:val="24"/>
-          <w:szCs w:val="24"/>
-          <w:rtl w:val="true"/>
-        </w:rPr>
-        <w:t xml:space="preserve">+ </w:t>
-      </w:r>
-      <w:r>
-        <w:rPr>
-          <w:rFonts w:ascii="Times New Roman" w:hAnsi="Times New Roman" w:eastAsia="Times New Roman" w:cs="B Nazanin"/>
-          <w:sz w:val="24"/>
-          <w:sz w:val="24"/>
-          <w:szCs w:val="24"/>
-          <w:rtl w:val="true"/>
-        </w:rPr>
-        <w:t>تعداد ایونت های باز</w:t>
-      </w:r>
-      <w:r>
-        <w:rPr>
-          <w:rFonts w:ascii="Times New Roman" w:hAnsi="Times New Roman" w:eastAsia="Times New Roman" w:cs="B Nazanin"/>
-          <w:sz w:val="24"/>
-          <w:sz w:val="24"/>
-          <w:szCs w:val="24"/>
-          <w:rtl w:val="true"/>
-        </w:rPr>
-        <w:t xml:space="preserve"> </w:t>
-      </w:r>
-      <w:r>
-        <w:rPr>
-          <w:rFonts w:eastAsia="Times New Roman" w:cs="B Nazanin" w:ascii="Times New Roman" w:hAnsi="Times New Roman"/>
-          <w:sz w:val="24"/>
-          <w:szCs w:val="24"/>
-          <w:rtl w:val="true"/>
-        </w:rPr>
-        <w:t>(</w:t>
-      </w:r>
-      <w:r>
-        <w:rPr>
-          <w:rFonts w:ascii="Times New Roman" w:hAnsi="Times New Roman" w:eastAsia="Times New Roman" w:cs="B Nazanin"/>
-          <w:sz w:val="24"/>
-          <w:sz w:val="24"/>
-          <w:szCs w:val="24"/>
-          <w:rtl w:val="true"/>
-        </w:rPr>
-        <w:t xml:space="preserve">فقط برای </w:t>
-      </w:r>
-      <w:r>
-        <w:rPr>
-          <w:rFonts w:ascii="Times New Roman" w:hAnsi="Times New Roman" w:eastAsia="Times New Roman" w:cs="B Nazanin"/>
-          <w:sz w:val="24"/>
-          <w:sz w:val="24"/>
-          <w:szCs w:val="24"/>
-          <w:rtl w:val="true"/>
-        </w:rPr>
-        <w:t>سوپریوزر</w:t>
+        <w:t>فقط برای سوپریوزر</w:t>
       </w:r>
       <w:r>
         <w:rPr>
@@ -4044,7 +4175,7 @@
           <w:b/>
           <w:b/>
           <w:bCs/>
-          <w:sz w:val="36"/>
+          <w:sz w:val="32"/>
           <w:sz w:val="32"/>
           <w:szCs w:val="36"/>
           <w:rtl w:val="true"/>
@@ -4068,7 +4199,7 @@
           <w:b/>
           <w:b/>
           <w:bCs/>
-          <w:sz w:val="36"/>
+          <w:sz w:val="32"/>
           <w:sz w:val="32"/>
           <w:szCs w:val="36"/>
           <w:rtl w:val="true"/>
@@ -4094,7 +4225,7 @@
           <w:ilvl w:val="0"/>
           <w:numId w:val="9"/>
         </w:numPr>
-        <w:spacing w:lineRule="auto" w:line="240" w:beforeAutospacing="1" w:afterAutospacing="1"/>
+        <w:spacing w:lineRule="auto" w:line="240" w:beforeAutospacing="1" w:after="0"/>
         <w:jc w:val="left"/>
         <w:rPr>
           <w:rFonts w:ascii="B Nazanin" w:hAnsi="B Nazanin" w:eastAsia="Times New Roman" w:cs="B Nazanin"/>
@@ -4110,8 +4241,8 @@
           <w:b/>
           <w:b/>
           <w:bCs/>
-          <w:sz w:val="24"/>
           <w:sz w:val="21"/>
+          <w:sz w:val="21"/>
           <w:szCs w:val="24"/>
           <w:rtl w:val="true"/>
         </w:rPr>
@@ -4125,7 +4256,7 @@
           <w:ilvl w:val="0"/>
           <w:numId w:val="9"/>
         </w:numPr>
-        <w:spacing w:lineRule="auto" w:line="240" w:beforeAutospacing="1" w:afterAutospacing="1"/>
+        <w:spacing w:lineRule="auto" w:line="240" w:before="0" w:after="0"/>
         <w:jc w:val="left"/>
         <w:rPr>
           <w:rFonts w:ascii="B Nazanin" w:hAnsi="B Nazanin" w:eastAsia="Times New Roman" w:cs="B Nazanin"/>
@@ -4141,8 +4272,8 @@
           <w:b/>
           <w:b/>
           <w:bCs/>
-          <w:sz w:val="24"/>
           <w:sz w:val="21"/>
+          <w:sz w:val="21"/>
           <w:szCs w:val="24"/>
           <w:rtl w:val="true"/>
         </w:rPr>
@@ -4156,7 +4287,7 @@
           <w:ilvl w:val="0"/>
           <w:numId w:val="9"/>
         </w:numPr>
-        <w:spacing w:lineRule="auto" w:line="240" w:beforeAutospacing="1" w:afterAutospacing="1"/>
+        <w:spacing w:lineRule="auto" w:line="240" w:before="0" w:after="0"/>
         <w:jc w:val="left"/>
         <w:rPr>
           <w:rFonts w:ascii="B Nazanin" w:hAnsi="B Nazanin" w:eastAsia="Times New Roman" w:cs="B Nazanin"/>
@@ -4172,8 +4303,8 @@
           <w:b/>
           <w:b/>
           <w:bCs/>
-          <w:sz w:val="24"/>
           <w:sz w:val="21"/>
+          <w:sz w:val="21"/>
           <w:szCs w:val="24"/>
           <w:rtl w:val="true"/>
         </w:rPr>
@@ -4187,7 +4318,7 @@
           <w:ilvl w:val="0"/>
           <w:numId w:val="9"/>
         </w:numPr>
-        <w:spacing w:lineRule="auto" w:line="240" w:beforeAutospacing="1" w:afterAutospacing="1"/>
+        <w:spacing w:lineRule="auto" w:line="240" w:before="0" w:after="0"/>
         <w:jc w:val="left"/>
         <w:rPr>
           <w:rFonts w:ascii="B Nazanin" w:hAnsi="B Nazanin" w:eastAsia="Times New Roman" w:cs="B Nazanin"/>
@@ -4203,8 +4334,8 @@
           <w:b/>
           <w:b/>
           <w:bCs/>
-          <w:sz w:val="24"/>
           <w:sz w:val="21"/>
+          <w:sz w:val="21"/>
           <w:szCs w:val="24"/>
           <w:rtl w:val="true"/>
         </w:rPr>
@@ -4218,7 +4349,7 @@
           <w:ilvl w:val="0"/>
           <w:numId w:val="9"/>
         </w:numPr>
-        <w:spacing w:lineRule="auto" w:line="240" w:beforeAutospacing="1" w:afterAutospacing="1"/>
+        <w:spacing w:lineRule="auto" w:line="240" w:before="0" w:after="0"/>
         <w:jc w:val="left"/>
         <w:rPr>
           <w:rFonts w:ascii="B Nazanin" w:hAnsi="B Nazanin" w:eastAsia="Times New Roman" w:cs="B Nazanin"/>
@@ -4234,8 +4365,8 @@
           <w:b/>
           <w:b/>
           <w:bCs/>
-          <w:sz w:val="24"/>
           <w:sz w:val="21"/>
+          <w:sz w:val="21"/>
           <w:szCs w:val="24"/>
           <w:rtl w:val="true"/>
         </w:rPr>
@@ -4258,8 +4389,8 @@
           <w:b/>
           <w:b/>
           <w:bCs/>
-          <w:sz w:val="24"/>
           <w:sz w:val="21"/>
+          <w:sz w:val="21"/>
           <w:szCs w:val="24"/>
           <w:rtl w:val="true"/>
         </w:rPr>
@@ -4273,7 +4404,7 @@
           <w:ilvl w:val="0"/>
           <w:numId w:val="9"/>
         </w:numPr>
-        <w:spacing w:lineRule="auto" w:line="240" w:beforeAutospacing="1" w:afterAutospacing="1"/>
+        <w:spacing w:lineRule="auto" w:line="240" w:before="0" w:after="0"/>
         <w:jc w:val="left"/>
         <w:rPr>
           <w:rFonts w:ascii="B Nazanin" w:hAnsi="B Nazanin" w:eastAsia="Times New Roman" w:cs="B Nazanin"/>
@@ -4289,12 +4420,43 @@
           <w:b/>
           <w:b/>
           <w:bCs/>
-          <w:sz w:val="24"/>
           <w:sz w:val="21"/>
+          <w:sz w:val="21"/>
           <w:szCs w:val="24"/>
           <w:rtl w:val="true"/>
         </w:rPr>
         <w:t>حذف تمامی یوزر ها</w:t>
+      </w:r>
+    </w:p>
+    <w:p>
+      <w:pPr>
+        <w:pStyle w:val="Normal"/>
+        <w:numPr>
+          <w:ilvl w:val="0"/>
+          <w:numId w:val="9"/>
+        </w:numPr>
+        <w:spacing w:lineRule="auto" w:line="240" w:before="0" w:afterAutospacing="1"/>
+        <w:jc w:val="left"/>
+        <w:rPr>
+          <w:rFonts w:ascii="B Nazanin" w:hAnsi="B Nazanin" w:eastAsia="Times New Roman" w:cs="B Nazanin"/>
+          <w:b/>
+          <w:bCs/>
+          <w:sz w:val="24"/>
+          <w:szCs w:val="24"/>
+        </w:rPr>
+      </w:pPr>
+      <w:r>
+        <w:rPr>
+          <w:rFonts w:ascii="B Nazanin" w:hAnsi="B Nazanin" w:eastAsia="Times New Roman" w:cs="B Nazanin"/>
+          <w:b/>
+          <w:b/>
+          <w:bCs/>
+          <w:sz w:val="24"/>
+          <w:sz w:val="24"/>
+          <w:szCs w:val="24"/>
+          <w:rtl w:val="true"/>
+        </w:rPr>
+        <w:t>دیدن تمامی ثبت نام کنندگان ایونت ها</w:t>
       </w:r>
     </w:p>
     <w:sectPr>

</xml_diff>